<commit_message>
addded pdf IOT hack docs
</commit_message>
<xml_diff>
--- a/Synopsis of an Elite Attack.docx
+++ b/Synopsis of an Elite Attack.docx
@@ -985,19 +985,7 @@
         <w:rPr>
           <w:rStyle w:val="Strong"/>
         </w:rPr>
-        <w:t>B</w:t>
-      </w:r>
-      <w:r>
-        <w:rPr>
-          <w:rStyle w:val="Strong"/>
-        </w:rPr>
-        <w:t>l</w:t>
-      </w:r>
-      <w:r>
-        <w:rPr>
-          <w:rStyle w:val="Strong"/>
-        </w:rPr>
-        <w:t>uejacking</w:t>
+        <w:t>Bluejacking</w:t>
       </w:r>
       <w:r>
         <w:rPr/>
@@ -8594,6 +8582,7 @@
         </w:tabs>
         <w:ind w:left="1080" w:hanging="360"/>
       </w:pPr>
+      <w:rPr/>
     </w:lvl>
     <w:lvl w:ilvl="2">
       <w:start w:val="1"/>
@@ -8606,6 +8595,7 @@
         </w:tabs>
         <w:ind w:left="1440" w:hanging="360"/>
       </w:pPr>
+      <w:rPr/>
     </w:lvl>
     <w:lvl w:ilvl="3">
       <w:start w:val="1"/>
@@ -8618,6 +8608,7 @@
         </w:tabs>
         <w:ind w:left="1800" w:hanging="360"/>
       </w:pPr>
+      <w:rPr/>
     </w:lvl>
     <w:lvl w:ilvl="4">
       <w:start w:val="1"/>
@@ -8630,6 +8621,7 @@
         </w:tabs>
         <w:ind w:left="2160" w:hanging="360"/>
       </w:pPr>
+      <w:rPr/>
     </w:lvl>
     <w:lvl w:ilvl="5">
       <w:start w:val="1"/>
@@ -8642,6 +8634,7 @@
         </w:tabs>
         <w:ind w:left="2520" w:hanging="360"/>
       </w:pPr>
+      <w:rPr/>
     </w:lvl>
     <w:lvl w:ilvl="6">
       <w:start w:val="1"/>
@@ -8654,6 +8647,7 @@
         </w:tabs>
         <w:ind w:left="2880" w:hanging="360"/>
       </w:pPr>
+      <w:rPr/>
     </w:lvl>
     <w:lvl w:ilvl="7">
       <w:start w:val="1"/>
@@ -8666,6 +8660,7 @@
         </w:tabs>
         <w:ind w:left="3240" w:hanging="360"/>
       </w:pPr>
+      <w:rPr/>
     </w:lvl>
     <w:lvl w:ilvl="8">
       <w:start w:val="1"/>
@@ -8678,6 +8673,7 @@
         </w:tabs>
         <w:ind w:left="3600" w:hanging="360"/>
       </w:pPr>
+      <w:rPr/>
     </w:lvl>
   </w:abstractNum>
   <w:abstractNum w:abstractNumId="20">
@@ -8707,6 +8703,7 @@
         </w:tabs>
         <w:ind w:left="1080" w:hanging="360"/>
       </w:pPr>
+      <w:rPr/>
     </w:lvl>
     <w:lvl w:ilvl="2">
       <w:start w:val="1"/>
@@ -8719,6 +8716,7 @@
         </w:tabs>
         <w:ind w:left="1440" w:hanging="360"/>
       </w:pPr>
+      <w:rPr/>
     </w:lvl>
     <w:lvl w:ilvl="3">
       <w:start w:val="1"/>
@@ -8731,6 +8729,7 @@
         </w:tabs>
         <w:ind w:left="1800" w:hanging="360"/>
       </w:pPr>
+      <w:rPr/>
     </w:lvl>
     <w:lvl w:ilvl="4">
       <w:start w:val="1"/>
@@ -8743,6 +8742,7 @@
         </w:tabs>
         <w:ind w:left="2160" w:hanging="360"/>
       </w:pPr>
+      <w:rPr/>
     </w:lvl>
     <w:lvl w:ilvl="5">
       <w:start w:val="1"/>
@@ -8755,6 +8755,7 @@
         </w:tabs>
         <w:ind w:left="2520" w:hanging="360"/>
       </w:pPr>
+      <w:rPr/>
     </w:lvl>
     <w:lvl w:ilvl="6">
       <w:start w:val="1"/>
@@ -8767,6 +8768,7 @@
         </w:tabs>
         <w:ind w:left="2880" w:hanging="360"/>
       </w:pPr>
+      <w:rPr/>
     </w:lvl>
     <w:lvl w:ilvl="7">
       <w:start w:val="1"/>
@@ -8779,6 +8781,7 @@
         </w:tabs>
         <w:ind w:left="3240" w:hanging="360"/>
       </w:pPr>
+      <w:rPr/>
     </w:lvl>
     <w:lvl w:ilvl="8">
       <w:start w:val="1"/>
@@ -8791,6 +8794,7 @@
         </w:tabs>
         <w:ind w:left="3600" w:hanging="360"/>
       </w:pPr>
+      <w:rPr/>
     </w:lvl>
   </w:abstractNum>
   <w:abstractNum w:abstractNumId="21">
@@ -9380,6 +9384,7 @@
     <w:qFormat/>
     <w:pPr>
       <w:widowControl/>
+      <w:suppressAutoHyphens w:val="true"/>
       <w:bidi w:val="0"/>
       <w:spacing w:lineRule="auto" w:line="276" w:before="0" w:after="160"/>
       <w:jc w:val="left"/>

</xml_diff>